<commit_message>
Creación de historias de usuario
</commit_message>
<xml_diff>
--- a/Paradigmas_PF_Parte1.docx
+++ b/Paradigmas_PF_Parte1.docx
@@ -33,10 +33,30 @@
         <w:jc w:val="both"/>
       </w:pPr>
       <w:r>
-        <w:t>Como proyecto final hemos decidido desarrollar el proyecto propuesto sobre el Taxi Driver. El juego va a consistir en un taxista que debe llevar a los pasajeros lo más rápido posible a su destino pero siempre yendo seguros y cómodos. Sin embargo, el taxi se enfrentará a diferentes obstáculos como la persecución de policías, vayas de obras o debufs que reducirán su velocidad.</w:t>
-      </w:r>
-      <w:r>
-        <w:t xml:space="preserve"> De la misma forma, el taxista también contará con bufs para recuperar la vida de su coche.</w:t>
+        <w:t xml:space="preserve">Como proyecto final hemos decidido desarrollar el proyecto propuesto sobre el Taxi Driver. El juego va a consistir en un taxista que debe llevar a los pasajeros lo más rápido posible a su destino pero siempre yendo seguros y cómodos. Sin embargo, el taxi se enfrentará a diferentes obstáculos como la persecución de policías, vayas de obras o </w:t>
+      </w:r>
+      <w:r>
+        <w:rPr>
+          <w:i/>
+          <w:iCs/>
+        </w:rPr>
+        <w:t>debufs</w:t>
+      </w:r>
+      <w:r>
+        <w:t xml:space="preserve"> que reducirán su velocidad.</w:t>
+      </w:r>
+      <w:r>
+        <w:t xml:space="preserve"> De la misma forma, el taxista también contará con </w:t>
+      </w:r>
+      <w:r>
+        <w:rPr>
+          <w:i/>
+          <w:iCs/>
+        </w:rPr>
+        <w:t>bufs</w:t>
+      </w:r>
+      <w:r>
+        <w:t xml:space="preserve"> para recuperar la vida de su coche.</w:t>
       </w:r>
     </w:p>
     <w:p>
@@ -79,7 +99,7 @@
         <w:jc w:val="both"/>
       </w:pPr>
       <w:r>
-        <w:t>La arquitectura está dividida en tres capas: la capa de agentes, la capa de escena y la capa de más bajo nivel, la capa de los managers.</w:t>
+        <w:t>La arquitectura está dividida en tres capas: la capa de agentes, la capa de escena y la capa de más bajo nivel, la de los managers.</w:t>
       </w:r>
     </w:p>
     <w:p>
@@ -88,7 +108,13 @@
         <w:jc w:val="both"/>
       </w:pPr>
       <w:r>
-        <w:t>La capa de agentes contiene a las diferentes personas que van a interactuar en el juego. Las acciones de estás estarán controladas por el controlador de personas. Los personajes son</w:t>
+        <w:t>La capa de agentes contiene a las diferentes personas que van a interactuar en el juego. Las acciones de est</w:t>
+      </w:r>
+      <w:r>
+        <w:t>a</w:t>
+      </w:r>
+      <w:r>
+        <w:t>s estarán controladas por el controlador de personas. Los personajes son</w:t>
       </w:r>
       <w:r>
         <w:t xml:space="preserve"> los ciudadanos de la ciudad, los pasajeros del taxi, el taxista que será controlado por el jugador y los policías que conducirán los coches de policía. </w:t>
@@ -183,6 +209,291 @@
         <w:t>Historias de usuario</w:t>
       </w:r>
     </w:p>
+    <w:p>
+      <w:pPr>
+        <w:jc w:val="both"/>
+      </w:pPr>
+      <w:r>
+        <w:t xml:space="preserve">Para </w:t>
+      </w:r>
+      <w:r>
+        <w:t>comprender qué debe hacer el código exactamente, hemos emplea la técnica “Historias de usuario”. Partimos de la siguiente premisa:</w:t>
+      </w:r>
+    </w:p>
+    <w:p>
+      <w:pPr>
+        <w:jc w:val="center"/>
+      </w:pPr>
+      <w:r>
+        <w:t xml:space="preserve">“Como jugador, quiero poder conducir un taxi y llevar a pasajeros </w:t>
+      </w:r>
+      <w:r>
+        <w:t xml:space="preserve">rápidamente </w:t>
+      </w:r>
+      <w:r>
+        <w:t>a su destino</w:t>
+      </w:r>
+      <w:r>
+        <w:t xml:space="preserve"> para ganar mucho dinero</w:t>
+      </w:r>
+      <w:r>
+        <w:t>”</w:t>
+      </w:r>
+    </w:p>
+    <w:p>
+      <w:pPr>
+        <w:jc w:val="both"/>
+      </w:pPr>
+      <w:r>
+        <w:t>El objeti</w:t>
+      </w:r>
+      <w:r>
+        <w:t>v</w:t>
+      </w:r>
+      <w:r>
+        <w:t xml:space="preserve">o principal del juego es </w:t>
+      </w:r>
+      <w:r>
+        <w:t>permitir al jugador (taxista) trasladar a los pasajeros de un punto al otro del mapa (ciudad)</w:t>
+      </w:r>
+      <w:r>
+        <w:t xml:space="preserve"> lo m</w:t>
+      </w:r>
+      <w:r>
+        <w:t>ás</w:t>
+      </w:r>
+      <w:r>
+        <w:t xml:space="preserve"> rápido posible, haciéndoles sentir seguros y cómodos durante el trayecto y sin perder puntos de vida. </w:t>
+      </w:r>
+    </w:p>
+    <w:p>
+      <w:pPr>
+        <w:jc w:val="both"/>
+      </w:pPr>
+      <w:r>
+        <w:t>Vamos a descomponer la historia en tareas</w:t>
+      </w:r>
+      <w:r>
+        <w:t>. Estas engloban el desarrollo del proyecto en distintas fases que ayudan a crear</w:t>
+      </w:r>
+      <w:r>
+        <w:t xml:space="preserve">lo de forma ordenada y por partes. Cuando se desarrolla un juego, es importante tener claro </w:t>
+      </w:r>
+      <w:r>
+        <w:t>las tareas principales aunque estas se puedan desglosar más adelante.</w:t>
+      </w:r>
+    </w:p>
+    <w:p>
+      <w:pPr>
+        <w:pStyle w:val="Prrafodelista"/>
+        <w:numPr>
+          <w:ilvl w:val="0"/>
+          <w:numId w:val="1"/>
+        </w:numPr>
+        <w:jc w:val="both"/>
+      </w:pPr>
+      <w:r>
+        <w:t>Crear una interfaz de usuario para que el jugador pueda conducir el taxi</w:t>
+      </w:r>
+      <w:r>
+        <w:t>.</w:t>
+      </w:r>
+    </w:p>
+    <w:p>
+      <w:pPr>
+        <w:pStyle w:val="Prrafodelista"/>
+        <w:numPr>
+          <w:ilvl w:val="0"/>
+          <w:numId w:val="1"/>
+        </w:numPr>
+        <w:jc w:val="both"/>
+      </w:pPr>
+      <w:r>
+        <w:t>En esa interfaz, añadir elementos de la ciudad (personas, obstáculos…) descritos en la sección anterior</w:t>
+      </w:r>
+      <w:r>
+        <w:t>.</w:t>
+      </w:r>
+    </w:p>
+    <w:p>
+      <w:pPr>
+        <w:pStyle w:val="Prrafodelista"/>
+        <w:numPr>
+          <w:ilvl w:val="0"/>
+          <w:numId w:val="1"/>
+        </w:numPr>
+        <w:jc w:val="both"/>
+      </w:pPr>
+      <w:r>
+        <w:lastRenderedPageBreak/>
+        <w:t>Crear funcionalidad de cada uno de dichos elementos y definir cómo interaccionan con el taxi.</w:t>
+      </w:r>
+    </w:p>
+    <w:p>
+      <w:pPr>
+        <w:pStyle w:val="Prrafodelista"/>
+        <w:numPr>
+          <w:ilvl w:val="0"/>
+          <w:numId w:val="1"/>
+        </w:numPr>
+        <w:jc w:val="both"/>
+      </w:pPr>
+      <w:r>
+        <w:t>Implementar sistema de puntuación y vida para el jugador, que pueda observar cómo aumenta el dinero que tiene al recibir una propina de un viajero y, además, ver cuántos puntos de vida le quedan.</w:t>
+      </w:r>
+    </w:p>
+    <w:p>
+      <w:pPr>
+        <w:jc w:val="both"/>
+      </w:pPr>
+      <w:r>
+        <w:t>Los requisito</w:t>
+      </w:r>
+      <w:r>
+        <w:t>s funcionales del proyecto engloban:</w:t>
+      </w:r>
+    </w:p>
+    <w:p>
+      <w:pPr>
+        <w:pStyle w:val="Prrafodelista"/>
+        <w:numPr>
+          <w:ilvl w:val="0"/>
+          <w:numId w:val="1"/>
+        </w:numPr>
+        <w:jc w:val="both"/>
+      </w:pPr>
+      <w:r>
+        <w:t>Un menú principal, que permita iniciar el juego cuando desee el jugador</w:t>
+      </w:r>
+      <w:r>
+        <w:t>.</w:t>
+      </w:r>
+    </w:p>
+    <w:p>
+      <w:pPr>
+        <w:pStyle w:val="Prrafodelista"/>
+        <w:numPr>
+          <w:ilvl w:val="0"/>
+          <w:numId w:val="1"/>
+        </w:numPr>
+        <w:jc w:val="both"/>
+      </w:pPr>
+      <w:r>
+        <w:t>Un sistema de puntuaciones, tanto para la vida del jugador como para el dinero que obtiene</w:t>
+      </w:r>
+      <w:r>
+        <w:t>.</w:t>
+      </w:r>
+    </w:p>
+    <w:p>
+      <w:pPr>
+        <w:pStyle w:val="Prrafodelista"/>
+        <w:numPr>
+          <w:ilvl w:val="0"/>
+          <w:numId w:val="1"/>
+        </w:numPr>
+        <w:jc w:val="both"/>
+      </w:pPr>
+      <w:r>
+        <w:t>Jugadores CPU, es decir, que haya oponentes dentro del juego previamente programados con Inteligencia Artificial</w:t>
+      </w:r>
+      <w:r>
+        <w:t>.</w:t>
+      </w:r>
+    </w:p>
+    <w:p>
+      <w:pPr>
+        <w:pStyle w:val="Prrafodelista"/>
+        <w:numPr>
+          <w:ilvl w:val="0"/>
+          <w:numId w:val="1"/>
+        </w:numPr>
+        <w:jc w:val="both"/>
+      </w:pPr>
+      <w:r>
+        <w:t>El juego debe ofrecer la opción de multijugador en local</w:t>
+      </w:r>
+      <w:r>
+        <w:t>.</w:t>
+      </w:r>
+    </w:p>
+    <w:p>
+      <w:pPr>
+        <w:jc w:val="both"/>
+      </w:pPr>
+      <w:r>
+        <w:t xml:space="preserve">Los no funcionales </w:t>
+      </w:r>
+      <w:r>
+        <w:t>abarcan:</w:t>
+      </w:r>
+    </w:p>
+    <w:p>
+      <w:pPr>
+        <w:pStyle w:val="Prrafodelista"/>
+        <w:numPr>
+          <w:ilvl w:val="0"/>
+          <w:numId w:val="1"/>
+        </w:numPr>
+        <w:jc w:val="both"/>
+      </w:pPr>
+      <w:r>
+        <w:t xml:space="preserve">Un </w:t>
+      </w:r>
+      <w:r>
+        <w:rPr>
+          <w:i/>
+          <w:iCs/>
+        </w:rPr>
+        <w:t>loop</w:t>
+      </w:r>
+      <w:r>
+        <w:t xml:space="preserve"> de juego cerrado, es decir, que la partida acabe en algún momento (</w:t>
+      </w:r>
+      <w:r>
+        <w:rPr>
+          <w:i/>
+          <w:iCs/>
+        </w:rPr>
+        <w:t>win state</w:t>
+      </w:r>
+      <w:r>
+        <w:t xml:space="preserve">, </w:t>
+      </w:r>
+      <w:r>
+        <w:rPr>
+          <w:i/>
+          <w:iCs/>
+        </w:rPr>
+        <w:t>fail state</w:t>
+      </w:r>
+      <w:r>
+        <w:t>)</w:t>
+      </w:r>
+      <w:r>
+        <w:t xml:space="preserve"> y exista la opción de volver a jugar</w:t>
+      </w:r>
+      <w:r>
+        <w:t>.</w:t>
+      </w:r>
+    </w:p>
+    <w:p>
+      <w:pPr>
+        <w:pStyle w:val="Prrafodelista"/>
+        <w:numPr>
+          <w:ilvl w:val="0"/>
+          <w:numId w:val="1"/>
+        </w:numPr>
+        <w:jc w:val="both"/>
+      </w:pPr>
+      <w:r>
+        <w:t>Los componentes se crean y destruyen al inicio y final de cada partida respectivamente</w:t>
+      </w:r>
+      <w:r>
+        <w:t>.</w:t>
+      </w:r>
+    </w:p>
+    <w:p/>
     <w:sectPr>
       <w:pgSz w:w="11906" w:h="16838"/>
       <w:pgMar w:top="1417" w:right="1701" w:bottom="1417" w:left="1701" w:header="708" w:footer="708" w:gutter="0"/>
@@ -191,6 +502,126 @@
     </w:sectPr>
   </w:body>
 </w:document>
+</file>
+
+<file path=word/numbering.xml><?xml version="1.0" encoding="utf-8"?>
+<w:numbering xmlns:wpc="http://schemas.microsoft.com/office/word/2010/wordprocessingCanvas" xmlns:cx="http://schemas.microsoft.com/office/drawing/2014/chartex" xmlns:cx1="http://schemas.microsoft.com/office/drawing/2015/9/8/chartex" xmlns:cx2="http://schemas.microsoft.com/office/drawing/2015/10/21/chartex" xmlns:cx3="http://schemas.microsoft.com/office/drawing/2016/5/9/chartex" xmlns:cx4="http://schemas.microsoft.com/office/drawing/2016/5/10/chartex" xmlns:cx5="http://schemas.microsoft.com/office/drawing/2016/5/11/chartex" xmlns:cx6="http://schemas.microsoft.com/office/drawing/2016/5/12/chartex" xmlns:cx7="http://schemas.microsoft.com/office/drawing/2016/5/13/chartex" xmlns:cx8="http://schemas.microsoft.com/office/drawing/2016/5/14/chartex" xmlns:mc="http://schemas.openxmlformats.org/markup-compatibility/2006" xmlns:aink="http://schemas.microsoft.com/office/drawing/2016/ink" xmlns:am3d="http://schemas.microsoft.com/office/drawing/2017/model3d" xmlns:o="urn:schemas-microsoft-com:office:office" xmlns:oel="http://schemas.microsoft.com/office/2019/extlst" xmlns:r="http://schemas.openxmlformats.org/officeDocument/2006/relationships" xmlns:m="http://schemas.openxmlformats.org/officeDocument/2006/math" xmlns:v="urn:schemas-microsoft-com:vml" xmlns:wp14="http://schemas.microsoft.com/office/word/2010/wordprocessingDrawing" xmlns:wp="http://schemas.openxmlformats.org/drawingml/2006/wordprocessingDrawing" xmlns:w10="urn:schemas-microsoft-com:office:word" xmlns:w="http://schemas.openxmlformats.org/wordprocessingml/2006/main" xmlns:w14="http://schemas.microsoft.com/office/word/2010/wordml" xmlns:w15="http://schemas.microsoft.com/office/word/2012/wordml" xmlns:w16cex="http://schemas.microsoft.com/office/word/2018/wordml/cex" xmlns:w16cid="http://schemas.microsoft.com/office/word/2016/wordml/cid" xmlns:w16="http://schemas.microsoft.com/office/word/2018/wordml" xmlns:w16du="http://schemas.microsoft.com/office/word/2023/wordml/word16du" xmlns:w16sdtdh="http://schemas.microsoft.com/office/word/2020/wordml/sdtdatahash" xmlns:w16se="http://schemas.microsoft.com/office/word/2015/wordml/symex" xmlns:wpg="http://schemas.microsoft.com/office/word/2010/wordprocessingGroup" xmlns:wpi="http://schemas.microsoft.com/office/word/2010/wordprocessingInk" xmlns:wne="http://schemas.microsoft.com/office/word/2006/wordml" xmlns:wps="http://schemas.microsoft.com/office/word/2010/wordprocessingShape" mc:Ignorable="w14 w15 w16se w16cid w16 w16cex w16sdtdh w16du wp14">
+  <w:abstractNum w:abstractNumId="0" w15:restartNumberingAfterBreak="0">
+    <w:nsid w:val="6A5043B6"/>
+    <w:multiLevelType w:val="hybridMultilevel"/>
+    <w:tmpl w:val="47248F54"/>
+    <w:lvl w:ilvl="0" w:tplc="4D647628">
+      <w:numFmt w:val="bullet"/>
+      <w:lvlText w:val="-"/>
+      <w:lvlJc w:val="left"/>
+      <w:pPr>
+        <w:ind w:left="360" w:hanging="360"/>
+      </w:pPr>
+      <w:rPr>
+        <w:rFonts w:ascii="Aptos" w:eastAsiaTheme="minorHAnsi" w:hAnsi="Aptos" w:cstheme="minorBidi" w:hint="default"/>
+      </w:rPr>
+    </w:lvl>
+    <w:lvl w:ilvl="1" w:tplc="0C0A0003" w:tentative="1">
+      <w:start w:val="1"/>
+      <w:numFmt w:val="bullet"/>
+      <w:lvlText w:val="o"/>
+      <w:lvlJc w:val="left"/>
+      <w:pPr>
+        <w:ind w:left="1080" w:hanging="360"/>
+      </w:pPr>
+      <w:rPr>
+        <w:rFonts w:ascii="Courier New" w:hAnsi="Courier New" w:cs="Courier New" w:hint="default"/>
+      </w:rPr>
+    </w:lvl>
+    <w:lvl w:ilvl="2" w:tplc="0C0A0005" w:tentative="1">
+      <w:start w:val="1"/>
+      <w:numFmt w:val="bullet"/>
+      <w:lvlText w:val=""/>
+      <w:lvlJc w:val="left"/>
+      <w:pPr>
+        <w:ind w:left="1800" w:hanging="360"/>
+      </w:pPr>
+      <w:rPr>
+        <w:rFonts w:ascii="Wingdings" w:hAnsi="Wingdings" w:hint="default"/>
+      </w:rPr>
+    </w:lvl>
+    <w:lvl w:ilvl="3" w:tplc="0C0A0001" w:tentative="1">
+      <w:start w:val="1"/>
+      <w:numFmt w:val="bullet"/>
+      <w:lvlText w:val=""/>
+      <w:lvlJc w:val="left"/>
+      <w:pPr>
+        <w:ind w:left="2520" w:hanging="360"/>
+      </w:pPr>
+      <w:rPr>
+        <w:rFonts w:ascii="Symbol" w:hAnsi="Symbol" w:hint="default"/>
+      </w:rPr>
+    </w:lvl>
+    <w:lvl w:ilvl="4" w:tplc="0C0A0003" w:tentative="1">
+      <w:start w:val="1"/>
+      <w:numFmt w:val="bullet"/>
+      <w:lvlText w:val="o"/>
+      <w:lvlJc w:val="left"/>
+      <w:pPr>
+        <w:ind w:left="3240" w:hanging="360"/>
+      </w:pPr>
+      <w:rPr>
+        <w:rFonts w:ascii="Courier New" w:hAnsi="Courier New" w:cs="Courier New" w:hint="default"/>
+      </w:rPr>
+    </w:lvl>
+    <w:lvl w:ilvl="5" w:tplc="0C0A0005" w:tentative="1">
+      <w:start w:val="1"/>
+      <w:numFmt w:val="bullet"/>
+      <w:lvlText w:val=""/>
+      <w:lvlJc w:val="left"/>
+      <w:pPr>
+        <w:ind w:left="3960" w:hanging="360"/>
+      </w:pPr>
+      <w:rPr>
+        <w:rFonts w:ascii="Wingdings" w:hAnsi="Wingdings" w:hint="default"/>
+      </w:rPr>
+    </w:lvl>
+    <w:lvl w:ilvl="6" w:tplc="0C0A0001" w:tentative="1">
+      <w:start w:val="1"/>
+      <w:numFmt w:val="bullet"/>
+      <w:lvlText w:val=""/>
+      <w:lvlJc w:val="left"/>
+      <w:pPr>
+        <w:ind w:left="4680" w:hanging="360"/>
+      </w:pPr>
+      <w:rPr>
+        <w:rFonts w:ascii="Symbol" w:hAnsi="Symbol" w:hint="default"/>
+      </w:rPr>
+    </w:lvl>
+    <w:lvl w:ilvl="7" w:tplc="0C0A0003" w:tentative="1">
+      <w:start w:val="1"/>
+      <w:numFmt w:val="bullet"/>
+      <w:lvlText w:val="o"/>
+      <w:lvlJc w:val="left"/>
+      <w:pPr>
+        <w:ind w:left="5400" w:hanging="360"/>
+      </w:pPr>
+      <w:rPr>
+        <w:rFonts w:ascii="Courier New" w:hAnsi="Courier New" w:cs="Courier New" w:hint="default"/>
+      </w:rPr>
+    </w:lvl>
+    <w:lvl w:ilvl="8" w:tplc="0C0A0005" w:tentative="1">
+      <w:start w:val="1"/>
+      <w:numFmt w:val="bullet"/>
+      <w:lvlText w:val=""/>
+      <w:lvlJc w:val="left"/>
+      <w:pPr>
+        <w:ind w:left="6120" w:hanging="360"/>
+      </w:pPr>
+      <w:rPr>
+        <w:rFonts w:ascii="Wingdings" w:hAnsi="Wingdings" w:hint="default"/>
+      </w:rPr>
+    </w:lvl>
+  </w:abstractNum>
+  <w:num w:numId="1" w16cid:durableId="1624000320">
+    <w:abstractNumId w:val="0"/>
+  </w:num>
+</w:numbering>
 </file>
 
 <file path=word/styles.xml><?xml version="1.0" encoding="utf-8"?>
@@ -796,7 +1227,6 @@
   <w:style w:type="character" w:default="1" w:styleId="Fuentedeprrafopredeter">
     <w:name w:val="Default Paragraph Font"/>
     <w:uiPriority w:val="1"/>
-    <w:semiHidden/>
     <w:unhideWhenUsed/>
   </w:style>
   <w:style w:type="table" w:default="1" w:styleId="Tablanormal">

</xml_diff>

<commit_message>
Historias de usuario acabadas y lista la entrega de la primera parte del proyecto
</commit_message>
<xml_diff>
--- a/Paradigmas_PF_Parte1.docx
+++ b/Paradigmas_PF_Parte1.docx
@@ -33,7 +33,15 @@
         <w:jc w:val="both"/>
       </w:pPr>
       <w:r>
-        <w:t xml:space="preserve">Como proyecto final hemos decidido desarrollar el proyecto propuesto sobre el Taxi Driver. El juego va a consistir en un taxista que debe llevar a los pasajeros lo más rápido posible a su destino pero siempre yendo seguros y cómodos. Sin embargo, el taxi se enfrentará a diferentes obstáculos como la persecución de policías, vayas de obras o </w:t>
+        <w:t xml:space="preserve">Como proyecto final hemos decidido desarrollar el proyecto propuesto sobre el Taxi Driver. El juego va a consistir en un taxista que debe llevar a los pasajeros lo más rápido posible a su </w:t>
+      </w:r>
+      <w:proofErr w:type="gramStart"/>
+      <w:r>
+        <w:t>destino</w:t>
+      </w:r>
+      <w:proofErr w:type="gramEnd"/>
+      <w:r>
+        <w:t xml:space="preserve"> pero siempre yendo seguros y cómodos. Sin embargo, el taxi se enfrentará a diferentes obstáculos como la persecución de policías, vayas de obras o </w:t>
       </w:r>
       <w:r>
         <w:rPr>
@@ -84,7 +92,7 @@
           <w:noProof/>
         </w:rPr>
         <w:drawing>
-          <wp:anchor distT="0" distB="0" distL="114300" distR="114300" simplePos="0" relativeHeight="251658240" behindDoc="0" locked="0" layoutInCell="1" allowOverlap="1" wp14:anchorId="225C226A" wp14:editId="4ED98620">
+          <wp:anchor distT="0" distB="0" distL="114300" distR="114300" simplePos="0" relativeHeight="251658240" behindDoc="0" locked="0" layoutInCell="1" allowOverlap="1" wp14:anchorId="225C226A" wp14:editId="6BAF7024">
             <wp:simplePos x="0" y="0"/>
             <wp:positionH relativeFrom="margin">
               <wp:posOffset>-768985</wp:posOffset>
@@ -211,7 +219,15 @@
         <w:t xml:space="preserve">. </w:t>
       </w:r>
       <w:r>
-        <w:t xml:space="preserve">Cabe mencionar que el coche de policía no hereda de la clase InteractiveObject pero incluye su funcionalidad mediante el patrón </w:t>
+        <w:t xml:space="preserve">Cabe mencionar que el coche de policía no hereda de la clase </w:t>
+      </w:r>
+      <w:proofErr w:type="gramStart"/>
+      <w:r>
+        <w:t>InteractiveObject</w:t>
+      </w:r>
+      <w:proofErr w:type="gramEnd"/>
+      <w:r>
+        <w:t xml:space="preserve"> pero incluye su funcionalidad mediante el patrón </w:t>
       </w:r>
       <w:r>
         <w:rPr>
@@ -238,7 +254,15 @@
         <w:jc w:val="both"/>
       </w:pPr>
       <w:r>
-        <w:t>Por último, tenemos la capa de Managers que será la encargada de gestionar los elementos del juego y hacer que funcione correctamente. Para ello tendremos un GameManager que gestionará el resto de Managers y el juego a más bajo nivel. El resto de managers son: el DataManager, que se encargará de gestionar las puntuaciones de vida del taxi, del confort del pasajeros y del dinero del taxi; el StateManager, que controlará la máquina de estados y será el responsable de que una acción resulte en su consecuencia; el SceneManager se encargará del cambio de escenas debido un evento; y, por último, el SoundManager se hará cargo de los sonidos del juego. La división de tareas permitirá la claridad y encapsulación del código y la gestión de tareas por elementos externos al juego permite la abstarcción y encapsulación del juego.</w:t>
+        <w:t xml:space="preserve">Por último, tenemos la capa de Managers que será la encargada de gestionar los elementos del juego y hacer que funcione correctamente. Para ello tendremos un GameManager que gestionará el resto de Managers y el juego a más bajo nivel. El resto de managers son: el DataManager, que se encargará de gestionar las puntuaciones de vida del taxi, del confort </w:t>
+      </w:r>
+      <w:proofErr w:type="gramStart"/>
+      <w:r>
+        <w:t>del pasajeros</w:t>
+      </w:r>
+      <w:proofErr w:type="gramEnd"/>
+      <w:r>
+        <w:t xml:space="preserve"> y del dinero del taxi; el StateManager, que controlará la máquina de estados y será el responsable de que una acción resulte en su consecuencia; el SceneManager se encargará del cambio de escenas debido un evento; y, por último, el SoundManager se hará cargo de los sonidos del juego. La división de tareas permitirá la claridad y encapsulación del código y la gestión de tareas por elementos externos al juego permite la abstarcción y encapsulación del juego.</w:t>
       </w:r>
     </w:p>
     <w:p>
@@ -261,9 +285,15 @@
     </w:p>
     <w:p>
       <w:pPr>
+        <w:jc w:val="both"/>
+      </w:pPr>
+    </w:p>
+    <w:p>
+      <w:pPr>
         <w:pStyle w:val="Ttulo1"/>
       </w:pPr>
       <w:r>
+        <w:lastRenderedPageBreak/>
         <w:t>Historias de usuario</w:t>
       </w:r>
     </w:p>
@@ -275,27 +305,68 @@
         <w:t xml:space="preserve">Para </w:t>
       </w:r>
       <w:r>
-        <w:t>comprender qué debe hacer el código exactamente, hemos emplea la técnica “Historias de usuario”. Partimos de la siguiente premisa:</w:t>
+        <w:t>comprender qué debe hacer el código exactamente, hemos emplea la técnica “Historias de usuario”. Partimos de la</w:t>
+      </w:r>
+      <w:r>
+        <w:t>s</w:t>
+      </w:r>
+      <w:r>
+        <w:t xml:space="preserve"> siguiente</w:t>
+      </w:r>
+      <w:r>
+        <w:t>s</w:t>
+      </w:r>
+      <w:r>
+        <w:t xml:space="preserve"> premisa</w:t>
+      </w:r>
+      <w:r>
+        <w:t>s</w:t>
+      </w:r>
+      <w:r>
+        <w:t>:</w:t>
       </w:r>
     </w:p>
     <w:p>
       <w:pPr>
         <w:jc w:val="center"/>
-      </w:pPr>
-      <w:r>
-        <w:lastRenderedPageBreak/>
+        <w:rPr>
+          <w:b/>
+          <w:bCs/>
+        </w:rPr>
+      </w:pPr>
+      <w:r>
+        <w:rPr>
+          <w:b/>
+          <w:bCs/>
+        </w:rPr>
         <w:t xml:space="preserve">“Como jugador, quiero poder conducir un taxi y llevar a pasajeros </w:t>
       </w:r>
       <w:r>
+        <w:rPr>
+          <w:b/>
+          <w:bCs/>
+        </w:rPr>
         <w:t xml:space="preserve">rápidamente </w:t>
       </w:r>
       <w:r>
+        <w:rPr>
+          <w:b/>
+          <w:bCs/>
+        </w:rPr>
         <w:t>a su destino</w:t>
       </w:r>
       <w:r>
+        <w:rPr>
+          <w:b/>
+          <w:bCs/>
+        </w:rPr>
         <w:t xml:space="preserve"> para ganar mucho dinero</w:t>
       </w:r>
       <w:r>
+        <w:rPr>
+          <w:b/>
+          <w:bCs/>
+        </w:rPr>
         <w:t>”</w:t>
       </w:r>
     </w:p>
@@ -339,7 +410,13 @@
         <w:t xml:space="preserve">lo de forma ordenada y por partes. Cuando se desarrolla un juego, es importante tener claro </w:t>
       </w:r>
       <w:r>
-        <w:t>las tareas principales aunque estas se puedan desglosar más adelante.</w:t>
+        <w:t>las tareas principales</w:t>
+      </w:r>
+      <w:r>
+        <w:t>,</w:t>
+      </w:r>
+      <w:r>
+        <w:t xml:space="preserve"> aunque estas se puedan desglosar más adelante.</w:t>
       </w:r>
     </w:p>
     <w:p>
@@ -371,6 +448,9 @@
         <w:t>En esa interfaz, añadir elementos de la ciudad (personas, obstáculos…) descritos en la sección anterior</w:t>
       </w:r>
       <w:r>
+        <w:t>, que sean visibles para el taxi</w:t>
+      </w:r>
+      <w:r>
         <w:t>.</w:t>
       </w:r>
     </w:p>
@@ -551,7 +631,400 @@
         <w:t>.</w:t>
       </w:r>
     </w:p>
-    <w:p/>
+    <w:p>
+      <w:pPr>
+        <w:jc w:val="both"/>
+      </w:pPr>
+    </w:p>
+    <w:p>
+      <w:pPr>
+        <w:jc w:val="both"/>
+      </w:pPr>
+    </w:p>
+    <w:p>
+      <w:pPr>
+        <w:jc w:val="center"/>
+        <w:rPr>
+          <w:b/>
+          <w:bCs/>
+        </w:rPr>
+      </w:pPr>
+      <w:r>
+        <w:rPr>
+          <w:b/>
+          <w:bCs/>
+        </w:rPr>
+        <w:lastRenderedPageBreak/>
+        <w:t xml:space="preserve">“Como </w:t>
+      </w:r>
+      <w:r>
+        <w:rPr>
+          <w:b/>
+          <w:bCs/>
+        </w:rPr>
+        <w:t>pasajero, quiero que me lleven a mi destino de forma rápida y segura para llegar cuanto antes</w:t>
+      </w:r>
+      <w:r>
+        <w:rPr>
+          <w:b/>
+          <w:bCs/>
+        </w:rPr>
+        <w:t>”</w:t>
+      </w:r>
+    </w:p>
+    <w:p>
+      <w:pPr>
+        <w:jc w:val="both"/>
+      </w:pPr>
+      <w:r>
+        <w:t>El objeti</w:t>
+      </w:r>
+      <w:r>
+        <w:t>v</w:t>
+      </w:r>
+      <w:r>
+        <w:t xml:space="preserve">o </w:t>
+      </w:r>
+      <w:r>
+        <w:t>del pasajero es tener un viaje seguro y cómodo, pero también lo más breve posible</w:t>
+      </w:r>
+      <w:r>
+        <w:t xml:space="preserve">. </w:t>
+      </w:r>
+      <w:r>
+        <w:t>Recordamos que en esta ciudad todos van siempre con prisa.</w:t>
+      </w:r>
+    </w:p>
+    <w:p>
+      <w:pPr>
+        <w:jc w:val="both"/>
+      </w:pPr>
+      <w:r>
+        <w:t>Vamos a descomponer la historia en tareas</w:t>
+      </w:r>
+    </w:p>
+    <w:p>
+      <w:pPr>
+        <w:pStyle w:val="Prrafodelista"/>
+        <w:numPr>
+          <w:ilvl w:val="0"/>
+          <w:numId w:val="1"/>
+        </w:numPr>
+        <w:jc w:val="both"/>
+      </w:pPr>
+      <w:r>
+        <w:t xml:space="preserve">Crear una interfaz </w:t>
+      </w:r>
+      <w:r>
+        <w:t>que muestre que el pasajero está dentro del taxi</w:t>
+      </w:r>
+      <w:r>
+        <w:t>.</w:t>
+      </w:r>
+    </w:p>
+    <w:p>
+      <w:pPr>
+        <w:pStyle w:val="Prrafodelista"/>
+        <w:numPr>
+          <w:ilvl w:val="0"/>
+          <w:numId w:val="1"/>
+        </w:numPr>
+        <w:jc w:val="both"/>
+      </w:pPr>
+      <w:r>
+        <w:t>Crear funcionalidad de cada uno de dichos elementos y definir cómo interaccionan con el taxi.</w:t>
+      </w:r>
+    </w:p>
+    <w:p>
+      <w:pPr>
+        <w:pStyle w:val="Prrafodelista"/>
+        <w:numPr>
+          <w:ilvl w:val="0"/>
+          <w:numId w:val="1"/>
+        </w:numPr>
+        <w:jc w:val="both"/>
+      </w:pPr>
+      <w:r>
+        <w:t xml:space="preserve">Implementar sistema de </w:t>
+      </w:r>
+      <w:r>
+        <w:t>satisfacción que sirva para determinar cuánta propina dar al taxista</w:t>
+      </w:r>
+      <w:r>
+        <w:t>.</w:t>
+      </w:r>
+    </w:p>
+    <w:p>
+      <w:pPr>
+        <w:jc w:val="both"/>
+      </w:pPr>
+      <w:r>
+        <w:t>Los requisitos funcionales del proyecto engloban:</w:t>
+      </w:r>
+    </w:p>
+    <w:p>
+      <w:pPr>
+        <w:pStyle w:val="Prrafodelista"/>
+        <w:numPr>
+          <w:ilvl w:val="0"/>
+          <w:numId w:val="1"/>
+        </w:numPr>
+        <w:jc w:val="both"/>
+      </w:pPr>
+      <w:r>
+        <w:t>El</w:t>
+      </w:r>
+      <w:r>
+        <w:t xml:space="preserve"> sistema de </w:t>
+      </w:r>
+      <w:r>
+        <w:t>satisfacción del pasajero</w:t>
+      </w:r>
+      <w:r>
+        <w:t>.</w:t>
+      </w:r>
+    </w:p>
+    <w:p>
+      <w:pPr>
+        <w:pStyle w:val="Prrafodelista"/>
+        <w:numPr>
+          <w:ilvl w:val="0"/>
+          <w:numId w:val="1"/>
+        </w:numPr>
+        <w:jc w:val="both"/>
+      </w:pPr>
+      <w:r>
+        <w:t>Que haya otros ciudadanos que no sean pasajeros</w:t>
+      </w:r>
+      <w:r>
+        <w:t>.</w:t>
+      </w:r>
+    </w:p>
+    <w:p>
+      <w:pPr>
+        <w:jc w:val="both"/>
+      </w:pPr>
+      <w:r>
+        <w:t>Los no funcionales abarcan:</w:t>
+      </w:r>
+    </w:p>
+    <w:p>
+      <w:pPr>
+        <w:pStyle w:val="Prrafodelista"/>
+        <w:numPr>
+          <w:ilvl w:val="0"/>
+          <w:numId w:val="1"/>
+        </w:numPr>
+        <w:jc w:val="both"/>
+      </w:pPr>
+      <w:r>
+        <w:t>El viaje del pasajero tiene inicio y fin.</w:t>
+      </w:r>
+    </w:p>
+    <w:p>
+      <w:pPr>
+        <w:jc w:val="both"/>
+      </w:pPr>
+    </w:p>
+    <w:p>
+      <w:pPr>
+        <w:jc w:val="center"/>
+        <w:rPr>
+          <w:b/>
+          <w:bCs/>
+        </w:rPr>
+      </w:pPr>
+      <w:r>
+        <w:rPr>
+          <w:b/>
+          <w:bCs/>
+        </w:rPr>
+        <w:t xml:space="preserve">“Como </w:t>
+      </w:r>
+      <w:r>
+        <w:rPr>
+          <w:b/>
+          <w:bCs/>
+        </w:rPr>
+        <w:t>policía</w:t>
+      </w:r>
+      <w:r>
+        <w:rPr>
+          <w:b/>
+          <w:bCs/>
+        </w:rPr>
+        <w:t>, quiero que</w:t>
+      </w:r>
+      <w:r>
+        <w:rPr>
+          <w:b/>
+          <w:bCs/>
+        </w:rPr>
+        <w:t xml:space="preserve"> se respeten los límites de velocidad para que la ciudad sea un lugar seguro</w:t>
+      </w:r>
+      <w:r>
+        <w:rPr>
+          <w:b/>
+          <w:bCs/>
+        </w:rPr>
+        <w:t>”</w:t>
+      </w:r>
+    </w:p>
+    <w:p>
+      <w:pPr>
+        <w:jc w:val="both"/>
+      </w:pPr>
+      <w:r>
+        <w:t>El objeti</w:t>
+      </w:r>
+      <w:r>
+        <w:t>v</w:t>
+      </w:r>
+      <w:r>
+        <w:t xml:space="preserve">o del </w:t>
+      </w:r>
+      <w:r>
+        <w:t>policía</w:t>
+      </w:r>
+      <w:r>
+        <w:t xml:space="preserve"> es </w:t>
+      </w:r>
+      <w:r>
+        <w:t>reducir al máximo la posibilidad de accidentes. Para ello, han colocado radares por toda la ciudad, y cada coche de policía tiene un radar también.</w:t>
+      </w:r>
+    </w:p>
+    <w:p>
+      <w:pPr>
+        <w:jc w:val="both"/>
+      </w:pPr>
+      <w:r>
+        <w:t>Vamos a descomponer la historia en tareas</w:t>
+      </w:r>
+    </w:p>
+    <w:p>
+      <w:pPr>
+        <w:pStyle w:val="Prrafodelista"/>
+        <w:numPr>
+          <w:ilvl w:val="0"/>
+          <w:numId w:val="1"/>
+        </w:numPr>
+        <w:jc w:val="both"/>
+      </w:pPr>
+      <w:r>
+        <w:t xml:space="preserve">Crear una interfaz que muestre </w:t>
+      </w:r>
+      <w:r>
+        <w:t>los coches de policía y los radares de la ciudad</w:t>
+      </w:r>
+      <w:r>
+        <w:t>.</w:t>
+      </w:r>
+    </w:p>
+    <w:p>
+      <w:pPr>
+        <w:pStyle w:val="Prrafodelista"/>
+        <w:numPr>
+          <w:ilvl w:val="0"/>
+          <w:numId w:val="1"/>
+        </w:numPr>
+        <w:jc w:val="both"/>
+      </w:pPr>
+      <w:r>
+        <w:t>Crear funcionalidad de</w:t>
+      </w:r>
+      <w:r>
+        <w:t xml:space="preserve"> los radares y de los coches.</w:t>
+      </w:r>
+    </w:p>
+    <w:p>
+      <w:pPr>
+        <w:jc w:val="both"/>
+      </w:pPr>
+      <w:r>
+        <w:t>Los requisitos funcionales del proyecto engloban:</w:t>
+      </w:r>
+    </w:p>
+    <w:p>
+      <w:pPr>
+        <w:pStyle w:val="Prrafodelista"/>
+        <w:numPr>
+          <w:ilvl w:val="0"/>
+          <w:numId w:val="1"/>
+        </w:numPr>
+        <w:jc w:val="both"/>
+      </w:pPr>
+      <w:r>
+        <w:t xml:space="preserve">El sistema de </w:t>
+      </w:r>
+      <w:r>
+        <w:t>detenciones. C</w:t>
+      </w:r>
+      <w:r>
+        <w:t>uando un vehículo supere el límite de velocidad, será perseguido por la policía hasta ser detenido y llevado a la comisaría.</w:t>
+      </w:r>
+    </w:p>
+    <w:p>
+      <w:pPr>
+        <w:pStyle w:val="Prrafodelista"/>
+        <w:numPr>
+          <w:ilvl w:val="0"/>
+          <w:numId w:val="1"/>
+        </w:numPr>
+        <w:jc w:val="both"/>
+      </w:pPr>
+      <w:r>
+        <w:t xml:space="preserve">Que </w:t>
+      </w:r>
+      <w:r>
+        <w:t>el coche de policía y los radares seas visibles para otros vehículos</w:t>
+      </w:r>
+      <w:r>
+        <w:t>.</w:t>
+      </w:r>
+    </w:p>
+    <w:p>
+      <w:pPr>
+        <w:jc w:val="both"/>
+      </w:pPr>
+      <w:r>
+        <w:t>Los no funcionales abarcan:</w:t>
+      </w:r>
+    </w:p>
+    <w:p>
+      <w:pPr>
+        <w:pStyle w:val="Prrafodelista"/>
+        <w:numPr>
+          <w:ilvl w:val="0"/>
+          <w:numId w:val="1"/>
+        </w:numPr>
+        <w:jc w:val="both"/>
+      </w:pPr>
+      <w:r>
+        <w:t xml:space="preserve">El </w:t>
+      </w:r>
+      <w:r>
+        <w:t>turno de patrulla</w:t>
+      </w:r>
+      <w:r>
+        <w:t xml:space="preserve"> del policía tiene inicio y fin.</w:t>
+      </w:r>
+    </w:p>
+    <w:p>
+      <w:pPr>
+        <w:pStyle w:val="Prrafodelista"/>
+        <w:numPr>
+          <w:ilvl w:val="0"/>
+          <w:numId w:val="1"/>
+        </w:numPr>
+        <w:jc w:val="both"/>
+      </w:pPr>
+      <w:r>
+        <w:t>El radar solo mide la velocidad cuando está activado</w:t>
+      </w:r>
+      <w:r>
+        <w:t xml:space="preserve"> (los radares de la ciudad estarán activados siempre, los de los coches de policía estarán activados siempre que el policía esté patrullando.</w:t>
+      </w:r>
+    </w:p>
     <w:sectPr>
       <w:pgSz w:w="11906" w:h="16838"/>
       <w:pgMar w:top="1417" w:right="1701" w:bottom="1417" w:left="1701" w:header="708" w:footer="708" w:gutter="0"/>
@@ -1082,6 +1555,7 @@
   <w:style w:type="paragraph" w:default="1" w:styleId="Normal">
     <w:name w:val="Normal"/>
     <w:qFormat/>
+    <w:rsid w:val="001E7FFA"/>
   </w:style>
   <w:style w:type="paragraph" w:styleId="Ttulo1">
     <w:name w:val="heading 1"/>

</xml_diff>

<commit_message>
Creación del readme, añadido el enlace al repositorio y añadido el UML como .png para que se vea mejor
</commit_message>
<xml_diff>
--- a/Paradigmas_PF_Parte1.docx
+++ b/Paradigmas_PF_Parte1.docx
@@ -21,6 +21,30 @@
       </w:r>
     </w:p>
     <w:p>
+      <w:r>
+        <w:t xml:space="preserve">Enlace al repositorio de </w:t>
+      </w:r>
+      <w:proofErr w:type="spellStart"/>
+      <w:r>
+        <w:t>github</w:t>
+      </w:r>
+      <w:proofErr w:type="spellEnd"/>
+      <w:r>
+        <w:t xml:space="preserve">: </w:t>
+      </w:r>
+      <w:hyperlink r:id="rId5" w:history="1">
+        <w:r>
+          <w:rPr>
+            <w:rStyle w:val="Hipervnculo"/>
+          </w:rPr>
+          <w:t>https://github.com/202215473/PyTP_ProyectoFinal</w:t>
+        </w:r>
+      </w:hyperlink>
+      <w:r>
+        <w:t xml:space="preserve"> </w:t>
+      </w:r>
+    </w:p>
+    <w:p>
       <w:pPr>
         <w:pStyle w:val="Ttulo1"/>
       </w:pPr>
@@ -43,6 +67,7 @@
       <w:r>
         <w:t xml:space="preserve"> pero siempre yendo seguros y cómodos. Sin embargo, el taxi se enfrentará a diferentes obstáculos como la persecución de policías, vayas de obras o </w:t>
       </w:r>
+      <w:proofErr w:type="spellStart"/>
       <w:r>
         <w:rPr>
           <w:i/>
@@ -50,12 +75,14 @@
         </w:rPr>
         <w:t>debufs</w:t>
       </w:r>
+      <w:proofErr w:type="spellEnd"/>
       <w:r>
         <w:t xml:space="preserve"> que reducirán su velocidad.</w:t>
       </w:r>
       <w:r>
         <w:t xml:space="preserve"> De la misma forma, el taxista también contará con </w:t>
       </w:r>
+      <w:proofErr w:type="spellStart"/>
       <w:r>
         <w:rPr>
           <w:i/>
@@ -63,6 +90,7 @@
         </w:rPr>
         <w:t>bufs</w:t>
       </w:r>
+      <w:proofErr w:type="spellEnd"/>
       <w:r>
         <w:t xml:space="preserve"> para recuperar la vida de su coche.</w:t>
       </w:r>
@@ -115,7 +143,7 @@
                     <pic:cNvPicPr/>
                   </pic:nvPicPr>
                   <pic:blipFill>
-                    <a:blip r:embed="rId5" cstate="print">
+                    <a:blip r:embed="rId6" cstate="print">
                       <a:extLst>
                         <a:ext uri="{28A0092B-C50C-407E-A947-70E740481C1C}">
                           <a14:useLocalDpi xmlns:a14="http://schemas.microsoft.com/office/drawing/2010/main" val="0"/>
@@ -155,6 +183,11 @@
       <w:pPr>
         <w:jc w:val="both"/>
       </w:pPr>
+    </w:p>
+    <w:p>
+      <w:pPr>
+        <w:jc w:val="both"/>
+      </w:pPr>
       <w:r>
         <w:t>La arquitectura está dividida en tres capas: la capa de agentes, la capa de escena y la capa de más bajo nivel, la de los managers.</w:t>
       </w:r>
@@ -165,17 +198,14 @@
         <w:jc w:val="both"/>
       </w:pPr>
       <w:r>
+        <w:lastRenderedPageBreak/>
         <w:t>La capa de agentes contiene a las diferentes personas que van a interactuar en el juego. Las acciones de est</w:t>
       </w:r>
       <w:r>
         <w:t>a</w:t>
       </w:r>
       <w:r>
-        <w:t xml:space="preserve">s estarán controladas por el controlador de personas. </w:t>
-      </w:r>
-      <w:r>
-        <w:lastRenderedPageBreak/>
-        <w:t>Los personajes son</w:t>
+        <w:t>s estarán controladas por el controlador de personas. Los personajes son</w:t>
       </w:r>
       <w:r>
         <w:t xml:space="preserve"> los ciudadanos de la ciudad, los pasajeros del taxi, el taxista que será controlado por el jugador y los policías que conducirán los coches de policía. </w:t>
@@ -192,7 +222,23 @@
         <w:jc w:val="both"/>
       </w:pPr>
       <w:r>
-        <w:t>Esta capa también incluirá los taxis que vayan a conducirse. Estos pueden ser uno o varios dependiendo de si se está jugando en modo un jugador o multijugador. Todos los vehículos serán creados por la factoría asociada a ese tipo de vehículo. Hemos elegido el patrón de la factoría para separar la creación de los objetos de su funcionalidad para cumplir el principio de única responsabilidad (Single Responsability Principle) y porque puede que se creen más de un taxi o más de un coche de policía.</w:t>
+        <w:t xml:space="preserve">Esta capa también incluirá los taxis que vayan a conducirse. Estos pueden ser uno o varios dependiendo de si se está jugando en modo un jugador o multijugador. Todos los vehículos serán creados por la factoría asociada a ese tipo de vehículo. Hemos elegido el patrón de la factoría para separar la creación de los objetos de su funcionalidad para cumplir el principio de única responsabilidad (Single </w:t>
+      </w:r>
+      <w:proofErr w:type="spellStart"/>
+      <w:r>
+        <w:t>Responsability</w:t>
+      </w:r>
+      <w:proofErr w:type="spellEnd"/>
+      <w:r>
+        <w:t xml:space="preserve"> </w:t>
+      </w:r>
+      <w:proofErr w:type="spellStart"/>
+      <w:r>
+        <w:t>Principle</w:t>
+      </w:r>
+      <w:proofErr w:type="spellEnd"/>
+      <w:r>
+        <w:t>) y porque puede que se creen más de un taxi o más de un coche de policía.</w:t>
       </w:r>
     </w:p>
     <w:p>
@@ -221,14 +267,17 @@
       <w:r>
         <w:t xml:space="preserve">Cabe mencionar que el coche de policía no hereda de la clase </w:t>
       </w:r>
+      <w:proofErr w:type="spellStart"/>
       <w:proofErr w:type="gramStart"/>
       <w:r>
         <w:t>InteractiveObject</w:t>
       </w:r>
+      <w:proofErr w:type="spellEnd"/>
       <w:proofErr w:type="gramEnd"/>
       <w:r>
         <w:t xml:space="preserve"> pero incluye su funcionalidad mediante el patrón </w:t>
       </w:r>
+      <w:proofErr w:type="spellStart"/>
       <w:r>
         <w:rPr>
           <w:i/>
@@ -236,8 +285,17 @@
         </w:rPr>
         <w:t>Decorator</w:t>
       </w:r>
-      <w:r>
-        <w:t xml:space="preserve"> y el SpeedRadar será lanzado por el policía.</w:t>
+      <w:proofErr w:type="spellEnd"/>
+      <w:r>
+        <w:t xml:space="preserve"> y el </w:t>
+      </w:r>
+      <w:proofErr w:type="spellStart"/>
+      <w:r>
+        <w:t>SpeedRadar</w:t>
+      </w:r>
+      <w:proofErr w:type="spellEnd"/>
+      <w:r>
+        <w:t xml:space="preserve"> será lanzado por el policía.</w:t>
       </w:r>
     </w:p>
     <w:p>
@@ -254,7 +312,23 @@
         <w:jc w:val="both"/>
       </w:pPr>
       <w:r>
-        <w:t xml:space="preserve">Por último, tenemos la capa de Managers que será la encargada de gestionar los elementos del juego y hacer que funcione correctamente. Para ello tendremos un GameManager que gestionará el resto de Managers y el juego a más bajo nivel. El resto de managers son: el DataManager, que se encargará de gestionar las puntuaciones de vida del taxi, del confort </w:t>
+        <w:t xml:space="preserve">Por último, tenemos la capa de Managers que será la encargada de gestionar los elementos del juego y hacer que funcione correctamente. Para ello tendremos un </w:t>
+      </w:r>
+      <w:proofErr w:type="spellStart"/>
+      <w:r>
+        <w:t>GameManager</w:t>
+      </w:r>
+      <w:proofErr w:type="spellEnd"/>
+      <w:r>
+        <w:t xml:space="preserve"> que gestionará el resto de Managers y el juego a más bajo nivel. El resto de managers son: el </w:t>
+      </w:r>
+      <w:proofErr w:type="spellStart"/>
+      <w:r>
+        <w:t>DataManager</w:t>
+      </w:r>
+      <w:proofErr w:type="spellEnd"/>
+      <w:r>
+        <w:t xml:space="preserve">, que se encargará de gestionar las puntuaciones de vida del taxi, del confort </w:t>
       </w:r>
       <w:proofErr w:type="gramStart"/>
       <w:r>
@@ -262,7 +336,39 @@
       </w:r>
       <w:proofErr w:type="gramEnd"/>
       <w:r>
-        <w:t xml:space="preserve"> y del dinero del taxi; el StateManager, que controlará la máquina de estados y será el responsable de que una acción resulte en su consecuencia; el SceneManager se encargará del cambio de escenas debido un evento; y, por último, el SoundManager se hará cargo de los sonidos del juego. La división de tareas permitirá la claridad y encapsulación del código y la gestión de tareas por elementos externos al juego permite la abstarcción y encapsulación del juego.</w:t>
+        <w:t xml:space="preserve"> y del dinero del taxi; el </w:t>
+      </w:r>
+      <w:proofErr w:type="spellStart"/>
+      <w:r>
+        <w:t>StateManager</w:t>
+      </w:r>
+      <w:proofErr w:type="spellEnd"/>
+      <w:r>
+        <w:t xml:space="preserve">, que controlará la máquina de estados y será el responsable de que una acción resulte en su consecuencia; el </w:t>
+      </w:r>
+      <w:proofErr w:type="spellStart"/>
+      <w:r>
+        <w:t>SceneManager</w:t>
+      </w:r>
+      <w:proofErr w:type="spellEnd"/>
+      <w:r>
+        <w:t xml:space="preserve"> se encargará del cambio de escenas debido un evento; y, por último, el </w:t>
+      </w:r>
+      <w:proofErr w:type="spellStart"/>
+      <w:r>
+        <w:t>SoundManager</w:t>
+      </w:r>
+      <w:proofErr w:type="spellEnd"/>
+      <w:r>
+        <w:t xml:space="preserve"> se hará cargo de los sonidos del juego. La división de tareas permitirá la claridad y encapsulación del código y la gestión de tareas por elementos externos al juego permite la </w:t>
+      </w:r>
+      <w:proofErr w:type="spellStart"/>
+      <w:r>
+        <w:t>abstarcción</w:t>
+      </w:r>
+      <w:proofErr w:type="spellEnd"/>
+      <w:r>
+        <w:t xml:space="preserve"> y encapsulación del juego.</w:t>
       </w:r>
     </w:p>
     <w:p>
@@ -280,7 +386,15 @@
         <w:t>managers</w:t>
       </w:r>
       <w:r>
-        <w:t xml:space="preserve"> heredarán de una clase Singleton pues solo queremos una instancia de cada manager para que no haya varios objetos que puedan realizar las tareas de gestión del juego mencionadas previamente.</w:t>
+        <w:t xml:space="preserve"> heredarán de una clase </w:t>
+      </w:r>
+      <w:proofErr w:type="spellStart"/>
+      <w:r>
+        <w:t>Singleton</w:t>
+      </w:r>
+      <w:proofErr w:type="spellEnd"/>
+      <w:r>
+        <w:t xml:space="preserve"> pues solo queremos una instancia de cada manager para que no haya varios objetos que puedan realizar las tareas de gestión del juego mencionadas previamente.</w:t>
       </w:r>
     </w:p>
     <w:p>
@@ -578,6 +692,7 @@
       <w:r>
         <w:t xml:space="preserve">Un </w:t>
       </w:r>
+      <w:proofErr w:type="spellStart"/>
       <w:r>
         <w:rPr>
           <w:i/>
@@ -585,26 +700,63 @@
         </w:rPr>
         <w:t>loop</w:t>
       </w:r>
+      <w:proofErr w:type="spellEnd"/>
       <w:r>
         <w:t xml:space="preserve"> de juego cerrado, es decir, que la partida acabe en algún momento (</w:t>
       </w:r>
+      <w:proofErr w:type="spellStart"/>
       <w:r>
         <w:rPr>
           <w:i/>
           <w:iCs/>
         </w:rPr>
-        <w:t>win state</w:t>
-      </w:r>
-      <w:r>
-        <w:t xml:space="preserve">, </w:t>
-      </w:r>
+        <w:t>win</w:t>
+      </w:r>
+      <w:proofErr w:type="spellEnd"/>
       <w:r>
         <w:rPr>
           <w:i/>
           <w:iCs/>
         </w:rPr>
-        <w:t>fail state</w:t>
-      </w:r>
+        <w:t xml:space="preserve"> </w:t>
+      </w:r>
+      <w:proofErr w:type="spellStart"/>
+      <w:r>
+        <w:rPr>
+          <w:i/>
+          <w:iCs/>
+        </w:rPr>
+        <w:t>state</w:t>
+      </w:r>
+      <w:proofErr w:type="spellEnd"/>
+      <w:r>
+        <w:t xml:space="preserve">, </w:t>
+      </w:r>
+      <w:proofErr w:type="spellStart"/>
+      <w:r>
+        <w:rPr>
+          <w:i/>
+          <w:iCs/>
+        </w:rPr>
+        <w:t>fail</w:t>
+      </w:r>
+      <w:proofErr w:type="spellEnd"/>
+      <w:r>
+        <w:rPr>
+          <w:i/>
+          <w:iCs/>
+        </w:rPr>
+        <w:t xml:space="preserve"> </w:t>
+      </w:r>
+      <w:proofErr w:type="spellStart"/>
+      <w:r>
+        <w:rPr>
+          <w:i/>
+          <w:iCs/>
+        </w:rPr>
+        <w:t>state</w:t>
+      </w:r>
+      <w:proofErr w:type="spellEnd"/>
       <w:r>
         <w:t>)</w:t>
       </w:r>
@@ -683,16 +835,7 @@
         <w:t>v</w:t>
       </w:r>
       <w:r>
-        <w:t xml:space="preserve">o </w:t>
-      </w:r>
-      <w:r>
-        <w:t>del pasajero es tener un viaje seguro y cómodo, pero también lo más breve posible</w:t>
-      </w:r>
-      <w:r>
-        <w:t xml:space="preserve">. </w:t>
-      </w:r>
-      <w:r>
-        <w:t>Recordamos que en esta ciudad todos van siempre con prisa.</w:t>
+        <w:t>o del pasajero es tener un viaje seguro y cómodo, pero también lo más breve posible. Recordamos que en esta ciudad todos van siempre con prisa.</w:t>
       </w:r>
     </w:p>
     <w:p>
@@ -713,13 +856,7 @@
         <w:jc w:val="both"/>
       </w:pPr>
       <w:r>
-        <w:t xml:space="preserve">Crear una interfaz </w:t>
-      </w:r>
-      <w:r>
-        <w:t>que muestre que el pasajero está dentro del taxi</w:t>
-      </w:r>
-      <w:r>
-        <w:t>.</w:t>
+        <w:t>Crear una interfaz que muestre que el pasajero está dentro del taxi.</w:t>
       </w:r>
     </w:p>
     <w:p>
@@ -846,27 +983,13 @@
           <w:b/>
           <w:bCs/>
         </w:rPr>
-        <w:t>policía</w:t>
+        <w:t>policía, quiero que se respeten los límites de velocidad para que la ciudad sea un lugar seguro</w:t>
       </w:r>
       <w:r>
         <w:rPr>
           <w:b/>
           <w:bCs/>
         </w:rPr>
-        <w:t>, quiero que</w:t>
-      </w:r>
-      <w:r>
-        <w:rPr>
-          <w:b/>
-          <w:bCs/>
-        </w:rPr>
-        <w:t xml:space="preserve"> se respeten los límites de velocidad para que la ciudad sea un lugar seguro</w:t>
-      </w:r>
-      <w:r>
-        <w:rPr>
-          <w:b/>
-          <w:bCs/>
-        </w:rPr>
         <w:t>”</w:t>
       </w:r>
     </w:p>
@@ -881,16 +1004,7 @@
         <w:t>v</w:t>
       </w:r>
       <w:r>
-        <w:t xml:space="preserve">o del </w:t>
-      </w:r>
-      <w:r>
-        <w:t>policía</w:t>
-      </w:r>
-      <w:r>
-        <w:t xml:space="preserve"> es </w:t>
-      </w:r>
-      <w:r>
-        <w:t>reducir al máximo la posibilidad de accidentes. Para ello, han colocado radares por toda la ciudad, y cada coche de policía tiene un radar también.</w:t>
+        <w:t>o del policía es reducir al máximo la posibilidad de accidentes. Para ello, han colocado radares por toda la ciudad, y cada coche de policía tiene un radar también.</w:t>
       </w:r>
     </w:p>
     <w:p>
@@ -911,13 +1025,7 @@
         <w:jc w:val="both"/>
       </w:pPr>
       <w:r>
-        <w:t xml:space="preserve">Crear una interfaz que muestre </w:t>
-      </w:r>
-      <w:r>
-        <w:t>los coches de policía y los radares de la ciudad</w:t>
-      </w:r>
-      <w:r>
-        <w:t>.</w:t>
+        <w:t>Crear una interfaz que muestre los coches de policía y los radares de la ciudad.</w:t>
       </w:r>
     </w:p>
     <w:p>
@@ -930,10 +1038,7 @@
         <w:jc w:val="both"/>
       </w:pPr>
       <w:r>
-        <w:t>Crear funcionalidad de</w:t>
-      </w:r>
-      <w:r>
-        <w:t xml:space="preserve"> los radares y de los coches.</w:t>
+        <w:t>Crear funcionalidad de los radares y de los coches.</w:t>
       </w:r>
     </w:p>
     <w:p>
@@ -954,13 +1059,7 @@
         <w:jc w:val="both"/>
       </w:pPr>
       <w:r>
-        <w:t xml:space="preserve">El sistema de </w:t>
-      </w:r>
-      <w:r>
-        <w:t>detenciones. C</w:t>
-      </w:r>
-      <w:r>
-        <w:t>uando un vehículo supere el límite de velocidad, será perseguido por la policía hasta ser detenido y llevado a la comisaría.</w:t>
+        <w:t>El sistema de detenciones. Cuando un vehículo supere el límite de velocidad, será perseguido por la policía hasta ser detenido y llevado a la comisaría.</w:t>
       </w:r>
     </w:p>
     <w:p>
@@ -1000,13 +1099,7 @@
         <w:jc w:val="both"/>
       </w:pPr>
       <w:r>
-        <w:t xml:space="preserve">El </w:t>
-      </w:r>
-      <w:r>
-        <w:t>turno de patrulla</w:t>
-      </w:r>
-      <w:r>
-        <w:t xml:space="preserve"> del policía tiene inicio y fin.</w:t>
+        <w:t>El turno de patrulla del policía tiene inicio y fin.</w:t>
       </w:r>
     </w:p>
     <w:p>
@@ -2073,6 +2166,29 @@
       <w:spacing w:val="5"/>
     </w:rPr>
   </w:style>
+  <w:style w:type="character" w:styleId="Hipervnculo">
+    <w:name w:val="Hyperlink"/>
+    <w:basedOn w:val="Fuentedeprrafopredeter"/>
+    <w:uiPriority w:val="99"/>
+    <w:unhideWhenUsed/>
+    <w:rsid w:val="00931FC3"/>
+    <w:rPr>
+      <w:color w:val="467886" w:themeColor="hyperlink"/>
+      <w:u w:val="single"/>
+    </w:rPr>
+  </w:style>
+  <w:style w:type="character" w:styleId="Mencinsinresolver">
+    <w:name w:val="Unresolved Mention"/>
+    <w:basedOn w:val="Fuentedeprrafopredeter"/>
+    <w:uiPriority w:val="99"/>
+    <w:semiHidden/>
+    <w:unhideWhenUsed/>
+    <w:rsid w:val="00931FC3"/>
+    <w:rPr>
+      <w:color w:val="605E5C"/>
+      <w:shd w:val="clear" w:color="auto" w:fill="E1DFDD"/>
+    </w:rPr>
+  </w:style>
 </w:styles>
 </file>
 

</xml_diff>